<commit_message>
Added something to meeting minutes i learnt after
</commit_message>
<xml_diff>
--- a/Paper WOrk/Meeting Minutes/Meeeting 6.docx
+++ b/Paper WOrk/Meeting Minutes/Meeeting 6.docx
@@ -276,31 +276,7 @@
           <w:rPr>
             <w:rStyle w:val="Hyperlink"/>
           </w:rPr>
-          <w:t>John McDermott - Farfields IoT/Resegva (Unverifi</w:t>
-        </w:r>
-        <w:r>
-          <w:rPr>
-            <w:rStyle w:val="Hyperlink"/>
-          </w:rPr>
-          <w:t>e</w:t>
-        </w:r>
-        <w:r>
-          <w:rPr>
-            <w:rStyle w:val="Hyperlink"/>
-          </w:rPr>
-          <w:t>d): https://o</w:t>
-        </w:r>
-        <w:r>
-          <w:rPr>
-            <w:rStyle w:val="Hyperlink"/>
-          </w:rPr>
-          <w:t>w</w:t>
-        </w:r>
-        <w:r>
-          <w:rPr>
-            <w:rStyle w:val="Hyperlink"/>
-          </w:rPr>
-          <w:t>ntracks.org/</w:t>
+          <w:t>John McDermott - Farfields IoT/Resegva (Unverified): https://owntracks.org/</w:t>
         </w:r>
       </w:hyperlink>
     </w:p>
@@ -320,7 +296,20 @@
         <w:t> </w:t>
       </w:r>
     </w:p>
+    <w:p>
+      <w:pPr>
+        <w:pStyle w:val="Heading1"/>
+      </w:pPr>
+      <w:r>
+        <w:t>Post Metting talk with others</w:t>
+      </w:r>
+    </w:p>
     <w:p/>
+    <w:p>
+      <w:r>
+        <w:t>Pocket Base</w:t>
+      </w:r>
+    </w:p>
     <w:sectPr>
       <w:pgSz w:w="11906" w:h="16838"/>
       <w:pgMar w:top="1440" w:right="1440" w:bottom="1440" w:left="1440" w:header="708" w:footer="708" w:gutter="0"/>
@@ -1064,6 +1053,7 @@
   <w:style w:type="character" w:default="1" w:styleId="DefaultParagraphFont">
     <w:name w:val="Default Paragraph Font"/>
     <w:uiPriority w:val="1"/>
+    <w:semiHidden/>
     <w:unhideWhenUsed/>
   </w:style>
   <w:style w:type="table" w:default="1" w:styleId="TableNormal">

</xml_diff>